<commit_message>
Weitere Ideen für NFA gesammelt
</commit_message>
<xml_diff>
--- a/Dokumente/pflichtenheft/Nichtfunktionale Anforderungen-Ideen.docx
+++ b/Dokumente/pflichtenheft/Nichtfunktionale Anforderungen-Ideen.docx
@@ -28,22 +28,89 @@
     </w:p>
     <w:p>
       <w:r>
+        <w:tab/>
+        <w:t>-Funktionalität vor Design</w:t>
+      </w:r>
+    </w:p>
+    <w:p>
+      <w:r>
         <w:t>-Implementierung</w:t>
       </w:r>
     </w:p>
     <w:p>
       <w:r>
+        <w:tab/>
+        <w:t>-objektorientiert</w:t>
+      </w:r>
+    </w:p>
+    <w:p>
+      <w:r>
+        <w:tab/>
+        <w:t>-leicht lesbarer Code</w:t>
+      </w:r>
+    </w:p>
+    <w:p>
+      <w:r>
+        <w:tab/>
+        <w:t xml:space="preserve">-MVC </w:t>
+      </w:r>
+      <w:proofErr w:type="spellStart"/>
+      <w:r>
+        <w:t>bzw</w:t>
+      </w:r>
+      <w:proofErr w:type="spellEnd"/>
+      <w:r>
+        <w:t xml:space="preserve"> Abwandlung von MVC</w:t>
+      </w:r>
+    </w:p>
+    <w:p>
+      <w:r>
+        <w:tab/>
+        <w:t>-gut dokumentierter Code</w:t>
+      </w:r>
+    </w:p>
+    <w:p>
+      <w:r>
         <w:t>-Erweiterbarkeit</w:t>
       </w:r>
     </w:p>
     <w:p>
       <w:r>
+        <w:tab/>
+        <w:t>-so erweiterbar wie möglich</w:t>
+      </w:r>
+    </w:p>
+    <w:p>
+      <w:r>
         <w:t>-Design</w:t>
       </w:r>
     </w:p>
     <w:p>
       <w:r>
-        <w:t>-Persistenz</w:t>
+        <w:tab/>
+        <w:t>-wissenschaftlicher Einsatz -&gt; schnörkellos</w:t>
+      </w:r>
+    </w:p>
+    <w:p>
+      <w:pPr>
+        <w:ind w:left="708"/>
+      </w:pPr>
+      <w:r>
+        <w:t>-soll User durch die verschiedenen Einstellungsmöglichkeiten leiten (keine versteckten Funktionen)</w:t>
+      </w:r>
+    </w:p>
+    <w:p>
+      <w:r>
+        <w:t>-P</w:t>
+      </w:r>
+      <w:r>
+        <w:t>ersistenz</w:t>
+      </w:r>
+    </w:p>
+    <w:p>
+      <w:r>
+        <w:tab/>
+        <w:t>-Klare Vorgaben aus der Spieltheorie einhalten</w:t>
       </w:r>
     </w:p>
     <w:p>
@@ -53,12 +120,62 @@
     </w:p>
     <w:p>
       <w:r>
+        <w:tab/>
+        <w:t xml:space="preserve">-Soll immer funktionieren (Keine Antworten von Server </w:t>
+      </w:r>
+      <w:proofErr w:type="gramStart"/>
+      <w:r>
+        <w:t>benötigt)(</w:t>
+      </w:r>
+      <w:proofErr w:type="gramEnd"/>
+      <w:r>
+        <w:t>Kein Internet)</w:t>
+      </w:r>
+    </w:p>
+    <w:p>
+      <w:r>
+        <w:tab/>
+        <w:t>-zu jeder Uhrzeit benutzbar</w:t>
+      </w:r>
+    </w:p>
+    <w:p>
+      <w:r>
         <w:t>-Benutzbarkeit</w:t>
       </w:r>
     </w:p>
     <w:p>
       <w:r>
+        <w:tab/>
+        <w:t xml:space="preserve">-User muss in weniger als 5 Klicks eine </w:t>
+      </w:r>
+      <w:r>
+        <w:t>S</w:t>
+      </w:r>
+      <w:r>
+        <w:t>imulation starten können</w:t>
+      </w:r>
+    </w:p>
+    <w:p>
+      <w:r>
+        <w:tab/>
+        <w:t>-Auch von User ohne erweiterte Vorkenntnisse in der Spieltheorie anwendbar</w:t>
+      </w:r>
+    </w:p>
+    <w:p>
+      <w:r>
         <w:t>-Leistung und Effizienz</w:t>
+      </w:r>
+    </w:p>
+    <w:p>
+      <w:r>
+        <w:tab/>
+        <w:t>-hängt vom Paarungsalgorithmus ab (unter n^2)</w:t>
+      </w:r>
+    </w:p>
+    <w:p>
+      <w:r>
+        <w:tab/>
+        <w:t>-benötigter Speicheralgorithmus nicht zu gross</w:t>
       </w:r>
       <w:bookmarkStart w:id="0" w:name="_GoBack"/>
       <w:bookmarkEnd w:id="0"/>
@@ -70,7 +187,35 @@
     </w:p>
     <w:p>
       <w:r>
+        <w:tab/>
+        <w:t>-überall</w:t>
+      </w:r>
+    </w:p>
+    <w:p>
+      <w:r>
+        <w:tab/>
+        <w:t>-alle Plattformen</w:t>
+      </w:r>
+    </w:p>
+    <w:p>
+      <w:r>
         <w:t>-Wartbarkeit</w:t>
+      </w:r>
+    </w:p>
+    <w:p>
+      <w:r>
+        <w:tab/>
+        <w:t>-leicht wartbar</w:t>
+      </w:r>
+    </w:p>
+    <w:p>
+      <w:r>
+        <w:t>-Randbedingungen</w:t>
+      </w:r>
+    </w:p>
+    <w:p>
+      <w:r>
+        <w:tab/>
       </w:r>
     </w:p>
     <w:sectPr>

</xml_diff>